<commit_message>
Portfolio Milestone 1 complete
</commit_message>
<xml_diff>
--- a/Portfolio/Milestone1/BreitbachScott_DSC680_10-Projects.docx
+++ b/Portfolio/Milestone1/BreitbachScott_DSC680_10-Projects.docx
@@ -59,7 +59,10 @@
         </w:r>
       </w:hyperlink>
       <w:r>
-        <w:t>] Use R for a</w:t>
+        <w:t xml:space="preserve">] </w:t>
+      </w:r>
+      <w:r>
+        <w:t>Use R for a</w:t>
       </w:r>
       <w:r>
         <w:t xml:space="preserve">nalysis of crime and traffic incidents in Lincoln, NE on game weekends compared to non-game weekends. </w:t>
@@ -95,7 +98,19 @@
           <w:rPr>
             <w:rStyle w:val="Hyperlink"/>
           </w:rPr>
-          <w:t>Link</w:t>
+          <w:t>Li</w:t>
+        </w:r>
+        <w:r>
+          <w:rPr>
+            <w:rStyle w:val="Hyperlink"/>
+          </w:rPr>
+          <w:t>n</w:t>
+        </w:r>
+        <w:r>
+          <w:rPr>
+            <w:rStyle w:val="Hyperlink"/>
+          </w:rPr>
+          <w:t>k</w:t>
         </w:r>
       </w:hyperlink>
       <w:r>
@@ -1135,6 +1150,18 @@
       <w:shd w:val="clear" w:color="auto" w:fill="E1DFDD"/>
     </w:rPr>
   </w:style>
+  <w:style w:type="character" w:styleId="FollowedHyperlink">
+    <w:name w:val="FollowedHyperlink"/>
+    <w:basedOn w:val="DefaultParagraphFont"/>
+    <w:uiPriority w:val="99"/>
+    <w:semiHidden/>
+    <w:unhideWhenUsed/>
+    <w:rsid w:val="004B6F6C"/>
+    <w:rPr>
+      <w:color w:val="954F72" w:themeColor="followedHyperlink"/>
+      <w:u w:val="single"/>
+    </w:rPr>
+  </w:style>
 </w:styles>
 </file>
 

</xml_diff>